<commit_message>
Add additional resources for the project Exam
</commit_message>
<xml_diff>
--- a/00. Resources/01-Case-Study-IT-Business-Analysis.docx
+++ b/00. Resources/01-Case-Study-IT-Business-Analysis.docx
@@ -233,7 +233,7 @@
           </mc:Choice>
           <mc:Fallback>
             <w:pict>
-              <v:group w14:anchorId="1FC55EAD" id="Group 3" o:spid="_x0000_s1026" style="position:absolute;margin-left:10.85pt;margin-top:393.1pt;width:79.05pt;height:86.7pt;z-index:251659264;mso-position-horizontal-relative:margin;mso-position-vertical-relative:margin" coordsize="15554,17066" o:gfxdata="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">
+              <v:group w14:anchorId="1FC55EAD" id="Group 3" o:spid="_x0000_s1026" style="position:absolute;margin-left:10.85pt;margin-top:393.1pt;width:79.05pt;height:86.7pt;z-index:251659264;mso-position-horizontal-relative:margin;mso-position-vertical-relative:margin" coordsize="15554,17066" o:gfxdata="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">
                 <v:shapetype id="_x0000_t75" coordsize="21600,21600" o:spt="75" o:preferrelative="t" path="m@4@5l@4@11@9@11@9@5xe" filled="f" stroked="f">
                   <v:stroke joinstyle="miter"/>
                   <v:formulas>
@@ -253,14 +253,14 @@
                   <v:path o:extrusionok="f" gradientshapeok="t" o:connecttype="rect"/>
                   <o:lock v:ext="edit" aspectratio="t"/>
                 </v:shapetype>
-                <v:shape id="Picture 1" o:spid="_x0000_s1027" type="#_x0000_t75" alt="Bicycle, Bike Logo Graphic by DEEMKA STUDIO · Creative Fabrica" style="position:absolute;width:15271;height:11112;visibility:visible;mso-wrap-style:square" o:gfxdata="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">
+                <v:shape id="Picture 1" o:spid="_x0000_s1027" type="#_x0000_t75" alt="Bicycle, Bike Logo Graphic by DEEMKA STUDIO · Creative Fabrica" style="position:absolute;width:15271;height:11112;visibility:visible;mso-wrap-style:square" o:gfxdata="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">
                   <v:imagedata r:id="rId12" o:title="Bicycle, Bike Logo Graphic by DEEMKA STUDIO · Creative Fabrica" croptop="14065f" cropbottom="14902f" cropleft="14904f" cropright="15470f"/>
                 </v:shape>
                 <v:shapetype id="_x0000_t202" coordsize="21600,21600" o:spt="202" path="m,l,21600r21600,l21600,xe">
                   <v:stroke joinstyle="miter"/>
                   <v:path gradientshapeok="t" o:connecttype="rect"/>
                 </v:shapetype>
-                <v:shape id="Text Box 2" o:spid="_x0000_s1028" type="#_x0000_t202" style="position:absolute;left:471;top:11312;width:15083;height:5754;visibility:visible;mso-wrap-style:square;v-text-anchor:top" o:gfxdata="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" fillcolor="white [3201]" stroked="f" strokeweight=".5pt">
+                <v:shape id="Text Box 2" o:spid="_x0000_s1028" type="#_x0000_t202" style="position:absolute;left:471;top:11312;width:15083;height:5754;visibility:visible;mso-wrap-style:square;v-text-anchor:top" o:gfxdata="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" fillcolor="white [3201]" stroked="f" strokeweight=".5pt">
                   <v:textbox>
                     <w:txbxContent>
                       <w:p>
@@ -291,15 +291,7 @@
         </mc:AlternateContent>
       </w:r>
       <w:r>
-        <w:t xml:space="preserve">In today's fast-paced urban environments, traffic congestion, air pollution, and limited parking spaces have become recurring challenges that demand innovative solutions. Amidst this landscape of urban complexities, Bike-o has emerged as a beacon of sustainable urban mobility. </w:t>
-      </w:r>
-      <w:proofErr w:type="gramStart"/>
-      <w:r>
-        <w:t>As a well-established bike-sharing company, Bike-o</w:t>
-      </w:r>
-      <w:proofErr w:type="gramEnd"/>
-      <w:r>
-        <w:t xml:space="preserve"> has been a prominent and forward-thinking player in the realm of urban transportation for several years.</w:t>
+        <w:t>In today's fast-paced urban environments, traffic congestion, air pollution, and limited parking spaces have become recurring challenges that demand innovative solutions. Amidst this landscape of urban complexities, Bike-o has emerged as a beacon of sustainable urban mobility. As a well-established bike-sharing company, Bike-o has been a prominent and forward-thinking player in the realm of urban transportation for several years.</w:t>
       </w:r>
     </w:p>
     <w:p/>
@@ -384,7 +376,7 @@
         <w:drawing>
           <wp:inline distT="0" distB="0" distL="0" distR="0" wp14:anchorId="18B1105A" wp14:editId="0CECBAC6">
             <wp:extent cx="6555105" cy="4325796"/>
-            <wp:effectExtent l="63500" t="0" r="61595" b="0"/>
+            <wp:effectExtent l="95250" t="0" r="93345" b="0"/>
             <wp:docPr id="258569042" name="Diagram 5"/>
             <wp:cNvGraphicFramePr/>
             <a:graphic xmlns:a="http://schemas.openxmlformats.org/drawingml/2006/main">
@@ -1045,7 +1037,6 @@
           <w:b/>
           <w:bCs/>
         </w:rPr>
-        <w:lastRenderedPageBreak/>
         <w:t>Notes from Bike-o’s Top Management team discussion</w:t>
       </w:r>
     </w:p>
@@ -1063,6 +1054,7 @@
         </w:rPr>
       </w:pPr>
       <w:r>
+        <w:lastRenderedPageBreak/>
         <w:t>...very, very important is to have an interactive map feature within the mobile app that can locate nearby docking stations and slots available in each docking station...</w:t>
       </w:r>
     </w:p>
@@ -1122,15 +1114,7 @@
         </w:rPr>
       </w:pPr>
       <w:r>
-        <w:t xml:space="preserve">We </w:t>
-      </w:r>
-      <w:proofErr w:type="gramStart"/>
-      <w:r>
-        <w:t>definitely need</w:t>
-      </w:r>
-      <w:proofErr w:type="gramEnd"/>
-      <w:r>
-        <w:t xml:space="preserve"> to have authorization login page and accounts for users...</w:t>
+        <w:t>We definitely need to have authorization login page and accounts for users...</w:t>
       </w:r>
     </w:p>
     <w:p>
@@ -1147,13 +1131,8 @@
         </w:rPr>
       </w:pPr>
       <w:r>
-        <w:t xml:space="preserve">The new Bike-o mobile app must provide options for online payments after the bike </w:t>
+        <w:t>The new Bike-o mobile app must provide options for online payments after the bike ride</w:t>
       </w:r>
-      <w:proofErr w:type="gramStart"/>
-      <w:r>
-        <w:t>ride</w:t>
-      </w:r>
-      <w:proofErr w:type="gramEnd"/>
     </w:p>
     <w:p>
       <w:pPr>
@@ -1175,13 +1154,8 @@
         <w:t>neighborhoods</w:t>
       </w:r>
       <w:r>
-        <w:t xml:space="preserve"> that the bike can be </w:t>
+        <w:t xml:space="preserve"> that the bike can be left</w:t>
       </w:r>
-      <w:proofErr w:type="gramStart"/>
-      <w:r>
-        <w:t>left</w:t>
-      </w:r>
-      <w:proofErr w:type="gramEnd"/>
     </w:p>
     <w:p>
       <w:pPr>
@@ -1262,13 +1236,8 @@
         <w:t>colors</w:t>
       </w:r>
       <w:r>
-        <w:t xml:space="preserve"> to align with our </w:t>
+        <w:t xml:space="preserve"> to align with our logo</w:t>
       </w:r>
-      <w:proofErr w:type="gramStart"/>
-      <w:r>
-        <w:t>logo</w:t>
-      </w:r>
-      <w:proofErr w:type="gramEnd"/>
     </w:p>
     <w:p>
       <w:pPr>
@@ -1488,7 +1457,6 @@
           <w:b/>
           <w:bCs/>
         </w:rPr>
-        <w:lastRenderedPageBreak/>
         <w:t>Push Notifications:</w:t>
       </w:r>
       <w:r>
@@ -1509,6 +1477,7 @@
           <w:b/>
           <w:bCs/>
         </w:rPr>
+        <w:lastRenderedPageBreak/>
         <w:t>Offline Mode:</w:t>
       </w:r>
       <w:r>
@@ -1667,41 +1636,7 @@
                                   <w14:round/>
                                 </w14:textOutline>
                               </w:rPr>
-                              <w:t xml:space="preserve">"I've been using Bike-o for my daily commute for over a year now, and it's been a game-changer. The convenience of the docking stations near my office and home makes it easy to grab a bike whenever I need it. While there's the occasional challenge of finding an available bike during peak hours, overall, the service has been reliable. The cash payment system is straightforward, though I'd love to see them introduce a mobile app for more seamless transactions. Bike-o has </w:t>
-                            </w:r>
-                            <w:proofErr w:type="gramStart"/>
-                            <w:r>
-                              <w:rPr>
-                                <w:color w:val="000000" w:themeColor="text1"/>
-                                <w14:shadow w14:blurRad="38100" w14:dist="19050" w14:dir="2700000" w14:sx="100000" w14:sy="100000" w14:kx="0" w14:ky="0" w14:algn="tl">
-                                  <w14:schemeClr w14:val="dk1">
-                                    <w14:alpha w14:val="60000"/>
-                                  </w14:schemeClr>
-                                </w14:shadow>
-                                <w14:textOutline w14:w="0" w14:cap="flat" w14:cmpd="sng" w14:algn="ctr">
-                                  <w14:noFill/>
-                                  <w14:prstDash w14:val="solid"/>
-                                  <w14:round/>
-                                </w14:textOutline>
-                              </w:rPr>
-                              <w:t>definitely improved</w:t>
-                            </w:r>
-                            <w:proofErr w:type="gramEnd"/>
-                            <w:r>
-                              <w:rPr>
-                                <w:color w:val="000000" w:themeColor="text1"/>
-                                <w14:shadow w14:blurRad="38100" w14:dist="19050" w14:dir="2700000" w14:sx="100000" w14:sy="100000" w14:kx="0" w14:ky="0" w14:algn="tl">
-                                  <w14:schemeClr w14:val="dk1">
-                                    <w14:alpha w14:val="60000"/>
-                                  </w14:schemeClr>
-                                </w14:shadow>
-                                <w14:textOutline w14:w="0" w14:cap="flat" w14:cmpd="sng" w14:algn="ctr">
-                                  <w14:noFill/>
-                                  <w14:prstDash w14:val="solid"/>
-                                  <w14:round/>
-                                </w14:textOutline>
-                              </w:rPr>
-                              <w:t xml:space="preserve"> my daily commute!"</w:t>
+                              <w:t>"I've been using Bike-o for my daily commute for over a year now, and it's been a game-changer. The convenience of the docking stations near my office and home makes it easy to grab a bike whenever I need it. While there's the occasional challenge of finding an available bike during peak hours, overall, the service has been reliable. The cash payment system is straightforward, though I'd love to see them introduce a mobile app for more seamless transactions. Bike-o has definitely improved my daily commute!"</w:t>
                             </w:r>
                             <w:r>
                               <w:rPr>
@@ -1742,7 +1677,7 @@
           </mc:Choice>
           <mc:Fallback>
             <w:pict>
-              <v:roundrect w14:anchorId="2BAA0ADF" id="Rounded Rectangle 4" o:spid="_x0000_s1029" style="position:absolute;margin-left:-.25pt;margin-top:26.5pt;width:511.25pt;height:129.1pt;z-index:251661312;visibility:visible;mso-wrap-style:square;mso-width-percent:0;mso-height-percent:0;mso-wrap-distance-left:9pt;mso-wrap-distance-top:0;mso-wrap-distance-right:9pt;mso-wrap-distance-bottom:0;mso-position-horizontal:absolute;mso-position-horizontal-relative:text;mso-position-vertical:absolute;mso-position-vertical-relative:text;mso-width-percent:0;mso-height-percent:0;mso-width-relative:margin;mso-height-relative:margin;v-text-anchor:middle" arcsize="10923f" o:gfxdata="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" fillcolor="#d8d8d8 [2732]" strokecolor="#00b0f0" strokeweight="3pt">
+              <v:roundrect w14:anchorId="2BAA0ADF" id="Rounded Rectangle 4" o:spid="_x0000_s1029" style="position:absolute;margin-left:-.25pt;margin-top:26.5pt;width:511.25pt;height:129.1pt;z-index:251661312;visibility:visible;mso-wrap-style:square;mso-width-percent:0;mso-height-percent:0;mso-wrap-distance-left:9pt;mso-wrap-distance-top:0;mso-wrap-distance-right:9pt;mso-wrap-distance-bottom:0;mso-position-horizontal:absolute;mso-position-horizontal-relative:text;mso-position-vertical:absolute;mso-position-vertical-relative:text;mso-width-percent:0;mso-height-percent:0;mso-width-relative:margin;mso-height-relative:margin;v-text-anchor:middle" arcsize="10923f" o:gfxdata="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" fillcolor="#d8d8d8 [2732]" strokecolor="#00b0f0" strokeweight="3pt">
                 <v:shadow on="t" color="black" opacity="24903f" origin=",.5" offset="0,.55556mm"/>
                 <v:textbox>
                   <w:txbxContent>
@@ -1776,41 +1711,7 @@
                             <w14:round/>
                           </w14:textOutline>
                         </w:rPr>
-                        <w:t xml:space="preserve">"I've been using Bike-o for my daily commute for over a year now, and it's been a game-changer. The convenience of the docking stations near my office and home makes it easy to grab a bike whenever I need it. While there's the occasional challenge of finding an available bike during peak hours, overall, the service has been reliable. The cash payment system is straightforward, though I'd love to see them introduce a mobile app for more seamless transactions. Bike-o has </w:t>
-                      </w:r>
-                      <w:proofErr w:type="gramStart"/>
-                      <w:r>
-                        <w:rPr>
-                          <w:color w:val="000000" w:themeColor="text1"/>
-                          <w14:shadow w14:blurRad="38100" w14:dist="19050" w14:dir="2700000" w14:sx="100000" w14:sy="100000" w14:kx="0" w14:ky="0" w14:algn="tl">
-                            <w14:schemeClr w14:val="dk1">
-                              <w14:alpha w14:val="60000"/>
-                            </w14:schemeClr>
-                          </w14:shadow>
-                          <w14:textOutline w14:w="0" w14:cap="flat" w14:cmpd="sng" w14:algn="ctr">
-                            <w14:noFill/>
-                            <w14:prstDash w14:val="solid"/>
-                            <w14:round/>
-                          </w14:textOutline>
-                        </w:rPr>
-                        <w:t>definitely improved</w:t>
-                      </w:r>
-                      <w:proofErr w:type="gramEnd"/>
-                      <w:r>
-                        <w:rPr>
-                          <w:color w:val="000000" w:themeColor="text1"/>
-                          <w14:shadow w14:blurRad="38100" w14:dist="19050" w14:dir="2700000" w14:sx="100000" w14:sy="100000" w14:kx="0" w14:ky="0" w14:algn="tl">
-                            <w14:schemeClr w14:val="dk1">
-                              <w14:alpha w14:val="60000"/>
-                            </w14:schemeClr>
-                          </w14:shadow>
-                          <w14:textOutline w14:w="0" w14:cap="flat" w14:cmpd="sng" w14:algn="ctr">
-                            <w14:noFill/>
-                            <w14:prstDash w14:val="solid"/>
-                            <w14:round/>
-                          </w14:textOutline>
-                        </w:rPr>
-                        <w:t xml:space="preserve"> my daily commute!"</w:t>
+                        <w:t>"I've been using Bike-o for my daily commute for over a year now, and it's been a game-changer. The convenience of the docking stations near my office and home makes it easy to grab a bike whenever I need it. While there's the occasional challenge of finding an available bike during peak hours, overall, the service has been reliable. The cash payment system is straightforward, though I'd love to see them introduce a mobile app for more seamless transactions. Bike-o has definitely improved my daily commute!"</w:t>
                       </w:r>
                       <w:r>
                         <w:rPr>
@@ -2091,7 +1992,7 @@
           </mc:Choice>
           <mc:Fallback>
             <w:pict>
-              <v:roundrect w14:anchorId="1C4C40AB" id="_x0000_s1030" style="position:absolute;margin-left:1.45pt;margin-top:7.45pt;width:509.75pt;height:129.1pt;z-index:251662336;visibility:visible;mso-wrap-style:square;mso-width-percent:0;mso-height-percent:0;mso-wrap-distance-left:9pt;mso-wrap-distance-top:0;mso-wrap-distance-right:9pt;mso-wrap-distance-bottom:0;mso-position-horizontal:absolute;mso-position-horizontal-relative:text;mso-position-vertical:absolute;mso-position-vertical-relative:text;mso-width-percent:0;mso-height-percent:0;mso-width-relative:margin;mso-height-relative:margin;v-text-anchor:middle" arcsize="10923f" o:gfxdata="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" fillcolor="#d8d8d8 [2732]" strokecolor="#00b0f0" strokeweight="3pt">
+              <v:roundrect w14:anchorId="1C4C40AB" id="_x0000_s1030" style="position:absolute;margin-left:1.45pt;margin-top:7.45pt;width:509.75pt;height:129.1pt;z-index:251662336;visibility:visible;mso-wrap-style:square;mso-width-percent:0;mso-height-percent:0;mso-wrap-distance-left:9pt;mso-wrap-distance-top:0;mso-wrap-distance-right:9pt;mso-wrap-distance-bottom:0;mso-position-horizontal:absolute;mso-position-horizontal-relative:text;mso-position-vertical:absolute;mso-position-vertical-relative:text;mso-width-percent:0;mso-height-percent:0;mso-width-relative:margin;mso-height-relative:margin;v-text-anchor:middle" arcsize="10923f" o:gfxdata="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" fillcolor="#d8d8d8 [2732]" strokecolor="#00b0f0" strokeweight="3pt">
                 <v:shadow on="t" color="black" opacity="24903f" origin=",.5" offset="0,.55556mm"/>
                 <v:textbox>
                   <w:txbxContent>
@@ -2391,7 +2292,7 @@
           </mc:Choice>
           <mc:Fallback>
             <w:pict>
-              <v:roundrect w14:anchorId="6F62B981" id="_x0000_s1031" style="position:absolute;margin-left:1.45pt;margin-top:6.85pt;width:509.75pt;height:129.1pt;z-index:251663360;visibility:visible;mso-wrap-style:square;mso-width-percent:0;mso-height-percent:0;mso-wrap-distance-left:9pt;mso-wrap-distance-top:0;mso-wrap-distance-right:9pt;mso-wrap-distance-bottom:0;mso-position-horizontal:absolute;mso-position-horizontal-relative:text;mso-position-vertical:absolute;mso-position-vertical-relative:text;mso-width-percent:0;mso-height-percent:0;mso-width-relative:margin;mso-height-relative:margin;v-text-anchor:middle" arcsize="10923f" o:gfxdata="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" fillcolor="#d8d8d8 [2732]" strokecolor="#00b0f0" strokeweight="3pt">
+              <v:roundrect w14:anchorId="6F62B981" id="_x0000_s1031" style="position:absolute;margin-left:1.45pt;margin-top:6.85pt;width:509.75pt;height:129.1pt;z-index:251663360;visibility:visible;mso-wrap-style:square;mso-width-percent:0;mso-height-percent:0;mso-wrap-distance-left:9pt;mso-wrap-distance-top:0;mso-wrap-distance-right:9pt;mso-wrap-distance-bottom:0;mso-position-horizontal:absolute;mso-position-horizontal-relative:text;mso-position-vertical:absolute;mso-position-vertical-relative:text;mso-width-percent:0;mso-height-percent:0;mso-width-relative:margin;mso-height-relative:margin;v-text-anchor:middle" arcsize="10923f" o:gfxdata="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" fillcolor="#d8d8d8 [2732]" strokecolor="#00b0f0" strokeweight="3pt">
                 <v:shadow on="t" color="black" opacity="24903f" origin=",.5" offset="0,.55556mm"/>
                 <v:textbox>
                   <w:txbxContent>
@@ -2485,7 +2386,6 @@
           <w:sz w:val="36"/>
           <w:szCs w:val="36"/>
         </w:rPr>
-        <w:lastRenderedPageBreak/>
         <w:t>Proposed Solution</w:t>
       </w:r>
       <w:r>
@@ -2541,6 +2441,7 @@
                 <w:b/>
                 <w:bCs/>
               </w:rPr>
+              <w:lastRenderedPageBreak/>
               <w:t>1. Content (relevant issues set out and the purpose of the analysis explained to an appropriate depth)</w:t>
             </w:r>
           </w:p>
@@ -2651,13 +2552,8 @@
               <w:spacing w:before="0" w:after="0" w:line="360" w:lineRule="auto"/>
             </w:pPr>
             <w:r>
-              <w:t xml:space="preserve">3 Use Cases that cover the main Features and </w:t>
+              <w:t>3 Use Cases that cover the main Features and functionality</w:t>
             </w:r>
-            <w:proofErr w:type="gramStart"/>
-            <w:r>
-              <w:t>functionality</w:t>
-            </w:r>
-            <w:proofErr w:type="gramEnd"/>
           </w:p>
           <w:p>
             <w:pPr>
@@ -2684,13 +2580,8 @@
               <w:t>”</w:t>
             </w:r>
             <w:r>
-              <w:t xml:space="preserve"> relationships between Use Cases depicted in the correct </w:t>
+              <w:t xml:space="preserve"> relationships between Use Cases depicted in the correct manner</w:t>
             </w:r>
-            <w:proofErr w:type="gramStart"/>
-            <w:r>
-              <w:t>manner</w:t>
-            </w:r>
-            <w:proofErr w:type="gramEnd"/>
           </w:p>
           <w:p>
             <w:pPr>
@@ -2815,13 +2706,8 @@
               <w:spacing w:before="0" w:after="0" w:line="360" w:lineRule="auto"/>
             </w:pPr>
             <w:r>
-              <w:t xml:space="preserve">3 User Stories with Acceptance Criteria that cover the main Features and </w:t>
+              <w:t>3 User Stories with Acceptance Criteria that cover the main Features and functionality</w:t>
             </w:r>
-            <w:proofErr w:type="gramStart"/>
-            <w:r>
-              <w:t>functionality</w:t>
-            </w:r>
-            <w:proofErr w:type="gramEnd"/>
           </w:p>
           <w:p>
             <w:pPr>
@@ -2833,13 +2719,8 @@
               <w:spacing w:before="0" w:after="0" w:line="360" w:lineRule="auto"/>
             </w:pPr>
             <w:r>
-              <w:t xml:space="preserve">Acceptance Criteria corresponds to the User Story and covers </w:t>
+              <w:t>Acceptance Criteria corresponds to the User Story and covers scenarios</w:t>
             </w:r>
-            <w:proofErr w:type="gramStart"/>
-            <w:r>
-              <w:t>scenarios</w:t>
-            </w:r>
-            <w:proofErr w:type="gramEnd"/>
           </w:p>
           <w:p>
             <w:pPr>
@@ -3100,7 +2981,7 @@
               <v:stroke joinstyle="miter"/>
               <v:path gradientshapeok="t" o:connecttype="rect"/>
             </v:shapetype>
-            <v:shape id="Text Box 6" o:spid="_x0000_s1032" type="#_x0000_t202" style="position:absolute;margin-left:109.85pt;margin-top:28.05pt;width:40.15pt;height:13pt;z-index:251660288;visibility:visible;mso-wrap-style:square;mso-width-percent:0;mso-height-percent:0;mso-wrap-distance-left:9pt;mso-wrap-distance-top:0;mso-wrap-distance-right:9pt;mso-wrap-distance-bottom:0;mso-position-horizontal:absolute;mso-position-horizontal-relative:text;mso-position-vertical:absolute;mso-position-vertical-relative:text;mso-width-percent:0;mso-height-percent:0;mso-width-relative:page;mso-height-relative:page;v-text-anchor:middle" o:gfxdata="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" filled="f" stroked="f" strokeweight=".5pt">
+            <v:shape id="Text Box 6" o:spid="_x0000_s1032" type="#_x0000_t202" style="position:absolute;margin-left:109.85pt;margin-top:28.05pt;width:40.15pt;height:13pt;z-index:251660288;visibility:visible;mso-wrap-style:square;mso-width-percent:0;mso-height-percent:0;mso-wrap-distance-left:9pt;mso-wrap-distance-top:0;mso-wrap-distance-right:9pt;mso-wrap-distance-bottom:0;mso-position-horizontal:absolute;mso-position-horizontal-relative:text;mso-position-vertical:absolute;mso-position-vertical-relative:text;mso-width-percent:0;mso-height-percent:0;mso-width-relative:page;mso-height-relative:page;v-text-anchor:middle" o:gfxdata="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" filled="f" stroked="f" strokeweight=".5pt">
               <v:textbox inset=".5mm,0,0,0">
                 <w:txbxContent>
                   <w:p>
@@ -3896,7 +3777,7 @@
         </mc:Choice>
         <mc:Fallback>
           <w:pict>
-            <v:shape w14:anchorId="2074F399" id="Text Box 16" o:spid="_x0000_s1033" type="#_x0000_t202" style="position:absolute;margin-left:109pt;margin-top:7pt;width:411.4pt;height:40.45pt;z-index:251657216;visibility:visible;mso-wrap-style:square;mso-width-percent:0;mso-height-percent:0;mso-wrap-distance-left:9pt;mso-wrap-distance-top:0;mso-wrap-distance-right:9pt;mso-wrap-distance-bottom:0;mso-position-horizontal:absolute;mso-position-horizontal-relative:text;mso-position-vertical:absolute;mso-position-vertical-relative:text;mso-width-percent:0;mso-height-percent:0;mso-width-relative:page;mso-height-relative:page;v-text-anchor:top" o:gfxdata="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" filled="f" stroked="f">
+            <v:shape w14:anchorId="2074F399" id="Text Box 16" o:spid="_x0000_s1033" type="#_x0000_t202" style="position:absolute;margin-left:109pt;margin-top:7pt;width:411.4pt;height:40.45pt;z-index:251657216;visibility:visible;mso-wrap-style:square;mso-width-percent:0;mso-height-percent:0;mso-wrap-distance-left:9pt;mso-wrap-distance-top:0;mso-wrap-distance-right:9pt;mso-wrap-distance-bottom:0;mso-position-horizontal:absolute;mso-position-horizontal-relative:text;mso-position-vertical:absolute;mso-position-vertical-relative:text;mso-width-percent:0;mso-height-percent:0;mso-width-relative:page;mso-height-relative:page;v-text-anchor:top" o:gfxdata="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" filled="f" stroked="f">
               <v:textbox inset=".5mm,1.2mm,.5mm,.5mm">
                 <w:txbxContent>
                   <w:p>
@@ -4073,7 +3954,7 @@
                           <wp:extent cx="180000" cy="180000"/>
                           <wp:effectExtent l="0" t="0" r="0" b="0"/>
                           <wp:docPr id="3" name="Picture 3">
-                            <a:hlinkClick xmlns:a="http://schemas.openxmlformats.org/drawingml/2006/main" r:id="rId22"/>
+                            <a:hlinkClick xmlns:a="http://schemas.openxmlformats.org/drawingml/2006/main" r:id="rId2"/>
                           </wp:docPr>
                           <wp:cNvGraphicFramePr>
                             <a:graphicFrameLocks xmlns:a="http://schemas.openxmlformats.org/drawingml/2006/main" noChangeAspect="1"/>
@@ -4083,14 +3964,14 @@
                               <pic:pic xmlns:pic="http://schemas.openxmlformats.org/drawingml/2006/picture">
                                 <pic:nvPicPr>
                                   <pic:cNvPr id="3" name="Picture 3">
-                                    <a:hlinkClick r:id="rId22"/>
+                                    <a:hlinkClick r:id="rId2"/>
                                   </pic:cNvPr>
                                   <pic:cNvPicPr>
                                     <a:picLocks noChangeAspect="1" noChangeArrowheads="1"/>
                                   </pic:cNvPicPr>
                                 </pic:nvPicPr>
                                 <pic:blipFill>
-                                  <a:blip r:embed="rId23">
+                                  <a:blip r:embed="rId3">
                                     <a:extLst>
                                       <a:ext uri="{28A0092B-C50C-407E-A947-70E740481C1C}">
                                         <a14:useLocalDpi xmlns:a14="http://schemas.microsoft.com/office/drawing/2010/main" val="0"/>
@@ -4139,7 +4020,7 @@
                           <wp:extent cx="180000" cy="180000"/>
                           <wp:effectExtent l="0" t="0" r="0" b="0"/>
                           <wp:docPr id="2" name="Picture 2">
-                            <a:hlinkClick xmlns:a="http://schemas.openxmlformats.org/drawingml/2006/main" r:id="rId24"/>
+                            <a:hlinkClick xmlns:a="http://schemas.openxmlformats.org/drawingml/2006/main" r:id="rId4"/>
                           </wp:docPr>
                           <wp:cNvGraphicFramePr>
                             <a:graphicFrameLocks xmlns:a="http://schemas.openxmlformats.org/drawingml/2006/main" noChangeAspect="1"/>
@@ -4149,14 +4030,14 @@
                               <pic:pic xmlns:pic="http://schemas.openxmlformats.org/drawingml/2006/picture">
                                 <pic:nvPicPr>
                                   <pic:cNvPr id="2" name="Picture 2">
-                                    <a:hlinkClick r:id="rId24"/>
+                                    <a:hlinkClick r:id="rId4"/>
                                   </pic:cNvPr>
                                   <pic:cNvPicPr>
                                     <a:picLocks noChangeAspect="1" noChangeArrowheads="1"/>
                                   </pic:cNvPicPr>
                                 </pic:nvPicPr>
                                 <pic:blipFill>
-                                  <a:blip r:embed="rId25">
+                                  <a:blip r:embed="rId5">
                                     <a:extLst>
                                       <a:ext uri="{28A0092B-C50C-407E-A947-70E740481C1C}">
                                         <a14:useLocalDpi xmlns:a14="http://schemas.microsoft.com/office/drawing/2010/main" val="0"/>
@@ -4205,7 +4086,7 @@
                           <wp:extent cx="180000" cy="180000"/>
                           <wp:effectExtent l="0" t="0" r="0" b="0"/>
                           <wp:docPr id="5" name="Picture 5" title="Software University @ Facebook">
-                            <a:hlinkClick xmlns:a="http://schemas.openxmlformats.org/drawingml/2006/main" r:id="rId26"/>
+                            <a:hlinkClick xmlns:a="http://schemas.openxmlformats.org/drawingml/2006/main" r:id="rId6"/>
                           </wp:docPr>
                           <wp:cNvGraphicFramePr>
                             <a:graphicFrameLocks xmlns:a="http://schemas.openxmlformats.org/drawingml/2006/main" noChangeAspect="1"/>
@@ -4215,12 +4096,12 @@
                               <pic:pic xmlns:pic="http://schemas.openxmlformats.org/drawingml/2006/picture">
                                 <pic:nvPicPr>
                                   <pic:cNvPr id="5" name="Picture 5" title="Software University @ Facebook">
-                                    <a:hlinkClick r:id="rId26"/>
+                                    <a:hlinkClick r:id="rId6"/>
                                   </pic:cNvPr>
                                   <pic:cNvPicPr/>
                                 </pic:nvPicPr>
                                 <pic:blipFill>
-                                  <a:blip r:embed="rId27"/>
+                                  <a:blip r:embed="rId7"/>
                                   <a:stretch>
                                     <a:fillRect/>
                                   </a:stretch>
@@ -4258,7 +4139,7 @@
                           <wp:extent cx="180000" cy="180000"/>
                           <wp:effectExtent l="0" t="0" r="0" b="0"/>
                           <wp:docPr id="20" name="Picture 20">
-                            <a:hlinkClick xmlns:a="http://schemas.openxmlformats.org/drawingml/2006/main" r:id="rId28"/>
+                            <a:hlinkClick xmlns:a="http://schemas.openxmlformats.org/drawingml/2006/main" r:id="rId8"/>
                           </wp:docPr>
                           <wp:cNvGraphicFramePr>
                             <a:graphicFrameLocks xmlns:a="http://schemas.openxmlformats.org/drawingml/2006/main" noChangeAspect="1"/>
@@ -4268,20 +4149,20 @@
                               <pic:pic xmlns:pic="http://schemas.openxmlformats.org/drawingml/2006/picture">
                                 <pic:nvPicPr>
                                   <pic:cNvPr id="20" name="Picture 20">
-                                    <a:hlinkClick r:id="rId28"/>
+                                    <a:hlinkClick r:id="rId8"/>
                                   </pic:cNvPr>
                                   <pic:cNvPicPr>
                                     <a:picLocks noChangeAspect="1" noChangeArrowheads="1"/>
                                   </pic:cNvPicPr>
                                 </pic:nvPicPr>
                                 <pic:blipFill>
-                                  <a:blip r:embed="rId29">
+                                  <a:blip r:embed="rId9">
                                     <a:extLst>
                                       <a:ext uri="{28A0092B-C50C-407E-A947-70E740481C1C}">
                                         <a14:useLocalDpi xmlns:a14="http://schemas.microsoft.com/office/drawing/2010/main" val="0"/>
                                       </a:ext>
                                       <a:ext uri="{837473B0-CC2E-450A-ABE3-18F120FF3D39}">
-                                        <a1611:picAttrSrcUrl xmlns:a1611="http://schemas.microsoft.com/office/drawing/2016/11/main" r:id="rId30"/>
+                                        <a1611:picAttrSrcUrl xmlns:a1611="http://schemas.microsoft.com/office/drawing/2016/11/main" r:id="rId10"/>
                                       </a:ext>
                                     </a:extLst>
                                   </a:blip>
@@ -4327,7 +4208,7 @@
                           <wp:extent cx="180000" cy="180000"/>
                           <wp:effectExtent l="0" t="0" r="0" b="0"/>
                           <wp:docPr id="7" name="Picture 7" title="Software University @ Twitter">
-                            <a:hlinkClick xmlns:a="http://schemas.openxmlformats.org/drawingml/2006/main" r:id="rId31"/>
+                            <a:hlinkClick xmlns:a="http://schemas.openxmlformats.org/drawingml/2006/main" r:id="rId11"/>
                           </wp:docPr>
                           <wp:cNvGraphicFramePr>
                             <a:graphicFrameLocks xmlns:a="http://schemas.openxmlformats.org/drawingml/2006/main" noChangeAspect="1"/>
@@ -4337,12 +4218,12 @@
                               <pic:pic xmlns:pic="http://schemas.openxmlformats.org/drawingml/2006/picture">
                                 <pic:nvPicPr>
                                   <pic:cNvPr id="7" name="Picture 7" title="Software University @ Twitter">
-                                    <a:hlinkClick r:id="rId31"/>
+                                    <a:hlinkClick r:id="rId11"/>
                                   </pic:cNvPr>
                                   <pic:cNvPicPr/>
                                 </pic:nvPicPr>
                                 <pic:blipFill>
-                                  <a:blip r:embed="rId32"/>
+                                  <a:blip r:embed="rId12"/>
                                   <a:stretch>
                                     <a:fillRect/>
                                   </a:stretch>
@@ -4380,7 +4261,7 @@
                           <wp:extent cx="180000" cy="180000"/>
                           <wp:effectExtent l="0" t="0" r="0" b="0"/>
                           <wp:docPr id="17" name="Picture 17" title="Software University @ YouTube">
-                            <a:hlinkClick xmlns:a="http://schemas.openxmlformats.org/drawingml/2006/main" r:id="rId33"/>
+                            <a:hlinkClick xmlns:a="http://schemas.openxmlformats.org/drawingml/2006/main" r:id="rId13"/>
                           </wp:docPr>
                           <wp:cNvGraphicFramePr>
                             <a:graphicFrameLocks xmlns:a="http://schemas.openxmlformats.org/drawingml/2006/main" noChangeAspect="1"/>
@@ -4390,12 +4271,12 @@
                               <pic:pic xmlns:pic="http://schemas.openxmlformats.org/drawingml/2006/picture">
                                 <pic:nvPicPr>
                                   <pic:cNvPr id="17" name="Picture 17" title="Software University @ YouTube">
-                                    <a:hlinkClick r:id="rId33"/>
+                                    <a:hlinkClick r:id="rId13"/>
                                   </pic:cNvPr>
                                   <pic:cNvPicPr/>
                                 </pic:nvPicPr>
                                 <pic:blipFill>
-                                  <a:blip r:embed="rId34"/>
+                                  <a:blip r:embed="rId14"/>
                                   <a:stretch>
                                     <a:fillRect/>
                                   </a:stretch>
@@ -4433,7 +4314,7 @@
                           <wp:extent cx="180000" cy="180000"/>
                           <wp:effectExtent l="0" t="0" r="0" b="0"/>
                           <wp:docPr id="21" name="Picture 21">
-                            <a:hlinkClick xmlns:a="http://schemas.openxmlformats.org/drawingml/2006/main" r:id="rId35"/>
+                            <a:hlinkClick xmlns:a="http://schemas.openxmlformats.org/drawingml/2006/main" r:id="rId15"/>
                           </wp:docPr>
                           <wp:cNvGraphicFramePr>
                             <a:graphicFrameLocks xmlns:a="http://schemas.openxmlformats.org/drawingml/2006/main" noChangeAspect="1"/>
@@ -4443,14 +4324,14 @@
                               <pic:pic xmlns:pic="http://schemas.openxmlformats.org/drawingml/2006/picture">
                                 <pic:nvPicPr>
                                   <pic:cNvPr id="21" name="Picture 21">
-                                    <a:hlinkClick r:id="rId35"/>
+                                    <a:hlinkClick r:id="rId15"/>
                                   </pic:cNvPr>
                                   <pic:cNvPicPr>
                                     <a:picLocks noChangeAspect="1" noChangeArrowheads="1"/>
                                   </pic:cNvPicPr>
                                 </pic:nvPicPr>
                                 <pic:blipFill rotWithShape="1">
-                                  <a:blip r:embed="rId36">
+                                  <a:blip r:embed="rId16">
                                     <a:extLst>
                                       <a:ext uri="{28A0092B-C50C-407E-A947-70E740481C1C}">
                                         <a14:useLocalDpi xmlns:a14="http://schemas.microsoft.com/office/drawing/2010/main" val="0"/>
@@ -4502,7 +4383,7 @@
                           <wp:extent cx="180000" cy="180000"/>
                           <wp:effectExtent l="0" t="0" r="0" b="0"/>
                           <wp:docPr id="22" name="Picture 22">
-                            <a:hlinkClick xmlns:a="http://schemas.openxmlformats.org/drawingml/2006/main" r:id="rId37"/>
+                            <a:hlinkClick xmlns:a="http://schemas.openxmlformats.org/drawingml/2006/main" r:id="rId17"/>
                           </wp:docPr>
                           <wp:cNvGraphicFramePr>
                             <a:graphicFrameLocks xmlns:a="http://schemas.openxmlformats.org/drawingml/2006/main" noChangeAspect="1"/>
@@ -4512,14 +4393,14 @@
                               <pic:pic xmlns:pic="http://schemas.openxmlformats.org/drawingml/2006/picture">
                                 <pic:nvPicPr>
                                   <pic:cNvPr id="22" name="Picture 22">
-                                    <a:hlinkClick r:id="rId37"/>
+                                    <a:hlinkClick r:id="rId17"/>
                                   </pic:cNvPr>
                                   <pic:cNvPicPr>
                                     <a:picLocks noChangeAspect="1" noChangeArrowheads="1"/>
                                   </pic:cNvPicPr>
                                 </pic:nvPicPr>
                                 <pic:blipFill>
-                                  <a:blip r:embed="rId38">
+                                  <a:blip r:embed="rId18">
                                     <a:extLst>
                                       <a:ext uri="{28A0092B-C50C-407E-A947-70E740481C1C}">
                                         <a14:useLocalDpi xmlns:a14="http://schemas.microsoft.com/office/drawing/2010/main" val="0"/>
@@ -4568,7 +4449,7 @@
                           <wp:extent cx="180000" cy="180000"/>
                           <wp:effectExtent l="0" t="0" r="0" b="0"/>
                           <wp:docPr id="23" name="Picture 23" title="Software University: Email Us">
-                            <a:hlinkClick xmlns:a="http://schemas.openxmlformats.org/drawingml/2006/main" r:id="rId39"/>
+                            <a:hlinkClick xmlns:a="http://schemas.openxmlformats.org/drawingml/2006/main" r:id="rId19"/>
                           </wp:docPr>
                           <wp:cNvGraphicFramePr>
                             <a:graphicFrameLocks xmlns:a="http://schemas.openxmlformats.org/drawingml/2006/main" noChangeAspect="1"/>
@@ -4578,12 +4459,12 @@
                               <pic:pic xmlns:pic="http://schemas.openxmlformats.org/drawingml/2006/picture">
                                 <pic:nvPicPr>
                                   <pic:cNvPr id="23" name="Picture 23" title="Software University: Email Us">
-                                    <a:hlinkClick r:id="rId39"/>
+                                    <a:hlinkClick r:id="rId19"/>
                                   </pic:cNvPr>
                                   <pic:cNvPicPr/>
                                 </pic:nvPicPr>
                                 <pic:blipFill>
-                                  <a:blip r:embed="rId40"/>
+                                  <a:blip r:embed="rId20"/>
                                   <a:stretch>
                                     <a:fillRect/>
                                   </a:stretch>
@@ -4638,14 +4519,14 @@
               <pic:pic xmlns:pic="http://schemas.openxmlformats.org/drawingml/2006/picture">
                 <pic:nvPicPr>
                   <pic:cNvPr id="1" name="Picture 1">
-                    <a:hlinkClick r:id="rId22"/>
+                    <a:hlinkClick r:id="rId2"/>
                   </pic:cNvPr>
                   <pic:cNvPicPr>
                     <a:picLocks noChangeAspect="1" noChangeArrowheads="1"/>
                   </pic:cNvPicPr>
                 </pic:nvPicPr>
                 <pic:blipFill>
-                  <a:blip r:embed="rId41">
+                  <a:blip r:embed="rId22">
                     <a:extLst>
                       <a:ext uri="{28A0092B-C50C-407E-A947-70E740481C1C}">
                         <a14:useLocalDpi xmlns:a14="http://schemas.microsoft.com/office/drawing/2010/main" val="0"/>
@@ -4749,7 +4630,7 @@
             </wp:anchor>
           </w:drawing>
         </mc:Choice>
-        <mc:Fallback xmlns:a="http://schemas.openxmlformats.org/drawingml/2006/main" xmlns:pic="http://schemas.openxmlformats.org/drawingml/2006/picture" xmlns:a14="http://schemas.microsoft.com/office/drawing/2010/main" xmlns:a1611="http://schemas.microsoft.com/office/drawing/2016/11/main">
+        <mc:Fallback xmlns:a1611="http://schemas.microsoft.com/office/drawing/2016/11/main" xmlns:a14="http://schemas.microsoft.com/office/drawing/2010/main" xmlns:pic="http://schemas.openxmlformats.org/drawingml/2006/picture" xmlns:a="http://schemas.openxmlformats.org/drawingml/2006/main">
           <w:pict>
             <v:line id="Straight Connector 19" style="position:absolute;flip:y;z-index:251622400;visibility:visible;mso-wrap-style:square;mso-width-percent:0;mso-height-percent:0;mso-wrap-distance-left:9pt;mso-wrap-distance-top:0;mso-wrap-distance-right:9pt;mso-wrap-distance-bottom:0;mso-position-horizontal:absolute;mso-position-horizontal-relative:text;mso-position-vertical:absolute;mso-position-vertical-relative:text;mso-width-percent:0;mso-height-percent:0;mso-width-relative:page;mso-height-relative:page" o:spid="_x0000_s1026" strokecolor="#974706 [1609]" strokeweight="1pt" from="-.1pt,5.2pt" to="520.7pt,5.2pt" w14:anchorId="60BE7D18" o:gfxdata="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">
               <v:stroke endcap="round"/>
@@ -4930,7 +4811,7 @@
         </mc:Choice>
         <mc:Fallback>
           <w:pict>
-            <v:shape w14:anchorId="60DB5C39" id="Text Box 4" o:spid="_x0000_s1034" type="#_x0000_t202" style="position:absolute;margin-left:444.65pt;margin-top:26.95pt;width:70.9pt;height:15.9pt;z-index:251663360;visibility:visible;mso-wrap-style:square;mso-width-percent:0;mso-height-percent:0;mso-wrap-distance-left:9pt;mso-wrap-distance-top:0;mso-wrap-distance-right:9pt;mso-wrap-distance-bottom:0;mso-position-horizontal:absolute;mso-position-horizontal-relative:text;mso-position-vertical:absolute;mso-position-vertical-relative:text;mso-width-percent:0;mso-height-percent:0;mso-width-relative:page;mso-height-relative:page;v-text-anchor:middle" o:gfxdata="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" filled="f" stroked="f" strokeweight=".5pt">
+            <v:shape w14:anchorId="60DB5C39" id="Text Box 4" o:spid="_x0000_s1034" type="#_x0000_t202" style="position:absolute;margin-left:444.65pt;margin-top:26.95pt;width:70.9pt;height:15.9pt;z-index:251663360;visibility:visible;mso-wrap-style:square;mso-width-percent:0;mso-height-percent:0;mso-wrap-distance-left:9pt;mso-wrap-distance-top:0;mso-wrap-distance-right:9pt;mso-wrap-distance-bottom:0;mso-position-horizontal:absolute;mso-position-horizontal-relative:text;mso-position-vertical:absolute;mso-position-vertical-relative:text;mso-width-percent:0;mso-height-percent:0;mso-width-relative:page;mso-height-relative:page;v-text-anchor:middle" o:gfxdata="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" filled="f" stroked="f" strokeweight=".5pt">
               <v:textbox inset="0,0,0,0">
                 <w:txbxContent>
                   <w:p>
@@ -7613,7 +7494,7 @@
       <w:lvlText w:val="%1."/>
       <w:lvlJc w:val="left"/>
       <w:pPr>
-        <w:ind w:left="720" w:hanging="360"/>
+        <w:ind w:left="360" w:hanging="360"/>
       </w:pPr>
       <w:rPr>
         <w:rFonts w:hint="default"/>
@@ -12259,9 +12140,9 @@
     <dgm:cxn modelId="{EE7A710D-BFCA-1A48-8116-8A88AE9D1A92}" type="presOf" srcId="{F030C188-157D-1D44-9444-D37001B50BA6}" destId="{7FADBBEA-7786-B949-9080-69E54456FDDF}" srcOrd="0" destOrd="0" presId="urn:microsoft.com/office/officeart/2005/8/layout/process5"/>
     <dgm:cxn modelId="{F69D6A3B-EE9A-8642-B92B-1F568FD6F02B}" type="presOf" srcId="{2FAF1126-0B08-2542-9F53-CAD3BE0DBBF6}" destId="{599F2B29-1AEF-DB49-8BD9-A81CC53B7EB5}" srcOrd="0" destOrd="0" presId="urn:microsoft.com/office/officeart/2005/8/layout/process5"/>
     <dgm:cxn modelId="{7B18153E-4C0E-8A45-B8A0-41F072F326F1}" type="presOf" srcId="{744BDD64-B7CE-1642-9D9A-9D4105DD5746}" destId="{5E1F8749-CF12-BB40-A86E-3DEF20444987}" srcOrd="0" destOrd="0" presId="urn:microsoft.com/office/officeart/2005/8/layout/process5"/>
-    <dgm:cxn modelId="{DA22B44D-B14B-3745-948C-8B4E0A5E548F}" srcId="{04093959-FD15-1D46-AEB0-C3F9020D71F8}" destId="{2FAF1126-0B08-2542-9F53-CAD3BE0DBBF6}" srcOrd="2" destOrd="0" parTransId="{0EC6EC37-C62E-5E40-9578-CE95E47E540E}" sibTransId="{4BE3683C-0B8E-5047-8C27-742B0552217D}"/>
     <dgm:cxn modelId="{1F72BC61-8D31-F743-A586-19A80281BB97}" type="presOf" srcId="{0FF90286-121E-4646-8118-203D56AAD91E}" destId="{3328550C-9E01-684F-B368-EC983191793E}" srcOrd="0" destOrd="0" presId="urn:microsoft.com/office/officeart/2005/8/layout/process5"/>
     <dgm:cxn modelId="{E1A0F66C-4480-E94B-B3C1-9102F15A4D10}" type="presOf" srcId="{BDF7AC0B-82EE-B743-ADAE-DB03DE9C6E0E}" destId="{F768854A-5752-6943-898F-79B8B5726D48}" srcOrd="0" destOrd="0" presId="urn:microsoft.com/office/officeart/2005/8/layout/process5"/>
+    <dgm:cxn modelId="{DA22B44D-B14B-3745-948C-8B4E0A5E548F}" srcId="{04093959-FD15-1D46-AEB0-C3F9020D71F8}" destId="{2FAF1126-0B08-2542-9F53-CAD3BE0DBBF6}" srcOrd="2" destOrd="0" parTransId="{0EC6EC37-C62E-5E40-9578-CE95E47E540E}" sibTransId="{4BE3683C-0B8E-5047-8C27-742B0552217D}"/>
     <dgm:cxn modelId="{234CED6D-676E-184A-9E78-0243547F40D8}" type="presOf" srcId="{BDF7AC0B-82EE-B743-ADAE-DB03DE9C6E0E}" destId="{BFC867FB-CC2C-9F4C-AF13-8F960F31A452}" srcOrd="1" destOrd="0" presId="urn:microsoft.com/office/officeart/2005/8/layout/process5"/>
     <dgm:cxn modelId="{DFA46D75-FD3C-284F-B234-56EED15BAD67}" srcId="{04093959-FD15-1D46-AEB0-C3F9020D71F8}" destId="{E6DBDAF0-C8EF-F44C-96AF-2C557AF8D673}" srcOrd="3" destOrd="0" parTransId="{F6D15BDF-E2B1-1645-A051-021BB56281B2}" sibTransId="{F8A560D6-B74A-2F43-93AC-9362F3D0A0F5}"/>
     <dgm:cxn modelId="{5096E781-DEF4-7B4B-9527-7C116C1885B6}" type="presOf" srcId="{87C28E55-315F-394B-AA76-68799A956750}" destId="{D18054F0-B767-8448-890D-35B35F3078C3}" srcOrd="0" destOrd="0" presId="urn:microsoft.com/office/officeart/2005/8/layout/process5"/>
@@ -15194,6 +15075,15 @@
 </file>
 
 <file path=customXml/item1.xml><?xml version="1.0" encoding="utf-8"?>
+<?mso-contentType ?>
+<FormTemplates xmlns="http://schemas.microsoft.com/sharepoint/v3/contenttype/forms">
+  <Display>DocumentLibraryForm</Display>
+  <Edit>DocumentLibraryForm</Edit>
+  <New>DocumentLibraryForm</New>
+</FormTemplates>
+</file>
+
+<file path=customXml/item2.xml><?xml version="1.0" encoding="utf-8"?>
 <ct:contentTypeSchema xmlns:ct="http://schemas.microsoft.com/office/2006/metadata/contentType" xmlns:ma="http://schemas.microsoft.com/office/2006/metadata/properties/metaAttributes" ct:_="" ma:_="" ma:contentTypeName="Document" ma:contentTypeID="0x010100B6C18B0EB80FEC43B96FC4929E3ACDFF" ma:contentTypeVersion="8" ma:contentTypeDescription="Create a new document." ma:contentTypeScope="" ma:versionID="6bb60d0f0e9e47938221aa118ad76888">
   <xsd:schema xmlns:xsd="http://www.w3.org/2001/XMLSchema" xmlns:xs="http://www.w3.org/2001/XMLSchema" xmlns:p="http://schemas.microsoft.com/office/2006/metadata/properties" xmlns:ns2="4f985cec-e092-4bcf-a1e1-b816bd0221d8" targetNamespace="http://schemas.microsoft.com/office/2006/metadata/properties" ma:root="true" ma:fieldsID="d81d7665d4e84f7ea38159bca2b592d6" ns2:_="">
     <xsd:import namespace="4f985cec-e092-4bcf-a1e1-b816bd0221d8"/>
@@ -15365,26 +15255,25 @@
 </ct:contentTypeSchema>
 </file>
 
-<file path=customXml/item2.xml><?xml version="1.0" encoding="utf-8"?>
-<?mso-contentType ?>
-<FormTemplates xmlns="http://schemas.microsoft.com/sharepoint/v3/contenttype/forms">
-  <Display>DocumentLibraryForm</Display>
-  <Edit>DocumentLibraryForm</Edit>
-  <New>DocumentLibraryForm</New>
-</FormTemplates>
+<file path=customXml/item3.xml><?xml version="1.0" encoding="utf-8"?>
+<b:Sources xmlns:b="http://schemas.openxmlformats.org/officeDocument/2006/bibliography" xmlns="http://schemas.openxmlformats.org/officeDocument/2006/bibliography" SelectedStyle="\APA.XSL" StyleName="APA"/>
 </file>
 
-<file path=customXml/item3.xml><?xml version="1.0" encoding="utf-8"?>
+<file path=customXml/item4.xml><?xml version="1.0" encoding="utf-8"?>
 <p:properties xmlns:p="http://schemas.microsoft.com/office/2006/metadata/properties" xmlns:xsi="http://www.w3.org/2001/XMLSchema-instance" xmlns:pc="http://schemas.microsoft.com/office/infopath/2007/PartnerControls">
   <documentManagement/>
 </p:properties>
 </file>
 
-<file path=customXml/item4.xml><?xml version="1.0" encoding="utf-8"?>
-<b:Sources xmlns:b="http://schemas.openxmlformats.org/officeDocument/2006/bibliography" xmlns="http://schemas.openxmlformats.org/officeDocument/2006/bibliography" SelectedStyle="\APA.XSL" StyleName="APA"/>
+<file path=customXml/itemProps1.xml><?xml version="1.0" encoding="utf-8"?>
+<ds:datastoreItem xmlns:ds="http://schemas.openxmlformats.org/officeDocument/2006/customXml" ds:itemID="{ABF6E877-42D5-49BF-ABBD-36D5F3F486D6}">
+  <ds:schemaRefs>
+    <ds:schemaRef ds:uri="http://schemas.microsoft.com/sharepoint/v3/contenttype/forms"/>
+  </ds:schemaRefs>
+</ds:datastoreItem>
 </file>
 
-<file path=customXml/itemProps1.xml><?xml version="1.0" encoding="utf-8"?>
+<file path=customXml/itemProps2.xml><?xml version="1.0" encoding="utf-8"?>
 <ds:datastoreItem xmlns:ds="http://schemas.openxmlformats.org/officeDocument/2006/customXml" ds:itemID="{D6ED4560-195A-44FF-8D30-1B344521AFD6}">
   <ds:schemaRefs>
     <ds:schemaRef ds:uri="http://schemas.microsoft.com/office/2006/metadata/contentType"/>
@@ -15402,27 +15291,19 @@
 </ds:datastoreItem>
 </file>
 
-<file path=customXml/itemProps2.xml><?xml version="1.0" encoding="utf-8"?>
-<ds:datastoreItem xmlns:ds="http://schemas.openxmlformats.org/officeDocument/2006/customXml" ds:itemID="{ABF6E877-42D5-49BF-ABBD-36D5F3F486D6}">
+<file path=customXml/itemProps3.xml><?xml version="1.0" encoding="utf-8"?>
+<ds:datastoreItem xmlns:ds="http://schemas.openxmlformats.org/officeDocument/2006/customXml" ds:itemID="{CAA58564-B5AB-42D2-B37C-73443178E95B}">
   <ds:schemaRefs>
-    <ds:schemaRef ds:uri="http://schemas.microsoft.com/sharepoint/v3/contenttype/forms"/>
+    <ds:schemaRef ds:uri="http://schemas.openxmlformats.org/officeDocument/2006/bibliography"/>
   </ds:schemaRefs>
 </ds:datastoreItem>
 </file>
 
-<file path=customXml/itemProps3.xml><?xml version="1.0" encoding="utf-8"?>
+<file path=customXml/itemProps4.xml><?xml version="1.0" encoding="utf-8"?>
 <ds:datastoreItem xmlns:ds="http://schemas.openxmlformats.org/officeDocument/2006/customXml" ds:itemID="{642AD100-1791-43AC-8FB0-4D3F7DB735D5}">
   <ds:schemaRefs>
     <ds:schemaRef ds:uri="http://schemas.microsoft.com/office/2006/metadata/properties"/>
     <ds:schemaRef ds:uri="http://schemas.microsoft.com/office/infopath/2007/PartnerControls"/>
   </ds:schemaRefs>
 </ds:datastoreItem>
-</file>
-
-<file path=customXml/itemProps4.xml><?xml version="1.0" encoding="utf-8"?>
-<ds:datastoreItem xmlns:ds="http://schemas.openxmlformats.org/officeDocument/2006/customXml" ds:itemID="{CAA58564-B5AB-42D2-B37C-73443178E95B}">
-  <ds:schemaRefs>
-    <ds:schemaRef ds:uri="http://schemas.openxmlformats.org/officeDocument/2006/bibliography"/>
-  </ds:schemaRefs>
-</ds:datastoreItem>
 </file>
</xml_diff>